<commit_message>
docs: Modify Project plan
</commit_message>
<xml_diff>
--- a/docs/프로젝트_계획서_5기 A104.docx
+++ b/docs/프로젝트_계획서_5기 A104.docx
@@ -335,6 +335,7 @@
           <w:szCs w:val="36"/>
         </w:rPr>
       </w:pPr>
+      <w:proofErr w:type="spellStart"/>
       <w:r>
         <w:rPr>
           <w:rFonts w:hint="eastAsia"/>
@@ -345,6 +346,7 @@
         </w:rPr>
         <w:t>이채하</w:t>
       </w:r>
+      <w:proofErr w:type="spellEnd"/>
       <w:r>
         <w:rPr>
           <w:rFonts w:hint="eastAsia"/>
@@ -413,6 +415,7 @@
         </w:rPr>
         <w:t xml:space="preserve"> </w:t>
       </w:r>
+      <w:proofErr w:type="spellStart"/>
       <w:r>
         <w:rPr>
           <w:rFonts w:hint="eastAsia"/>
@@ -423,6 +426,7 @@
         </w:rPr>
         <w:t>신주환</w:t>
       </w:r>
+      <w:proofErr w:type="spellEnd"/>
       <w:r>
         <w:rPr>
           <w:rFonts w:hint="eastAsia"/>
@@ -1794,13 +1798,29 @@
           <w:rFonts w:hint="eastAsia"/>
           <w:color w:val="000000" w:themeColor="text1"/>
         </w:rPr>
-        <w:t>에서는 라이브 커머스가 이미 활발하게 이뤄지고 있</w:t>
-      </w:r>
+        <w:t xml:space="preserve">에서는 라이브 </w:t>
+      </w:r>
+      <w:proofErr w:type="spellStart"/>
       <w:r>
         <w:rPr>
           <w:rFonts w:hint="eastAsia"/>
           <w:color w:val="000000" w:themeColor="text1"/>
         </w:rPr>
+        <w:t>커머스가</w:t>
+      </w:r>
+      <w:proofErr w:type="spellEnd"/>
+      <w:r>
+        <w:rPr>
+          <w:rFonts w:hint="eastAsia"/>
+          <w:color w:val="000000" w:themeColor="text1"/>
+        </w:rPr>
+        <w:t xml:space="preserve"> 이미 활발하게 이뤄지고 있</w:t>
+      </w:r>
+      <w:r>
+        <w:rPr>
+          <w:rFonts w:hint="eastAsia"/>
+          <w:color w:val="000000" w:themeColor="text1"/>
+        </w:rPr>
         <w:t>다.</w:t>
       </w:r>
       <w:r>
@@ -1828,7 +1848,23 @@
           <w:rFonts w:hint="eastAsia"/>
           <w:color w:val="000000" w:themeColor="text1"/>
         </w:rPr>
-        <w:t xml:space="preserve"> 사용자의 니즈를 크게 충족하지 못하는 실정이다.</w:t>
+        <w:t xml:space="preserve"> 사용자의 </w:t>
+      </w:r>
+      <w:proofErr w:type="spellStart"/>
+      <w:r>
+        <w:rPr>
+          <w:rFonts w:hint="eastAsia"/>
+          <w:color w:val="000000" w:themeColor="text1"/>
+        </w:rPr>
+        <w:t>니즈를</w:t>
+      </w:r>
+      <w:proofErr w:type="spellEnd"/>
+      <w:r>
+        <w:rPr>
+          <w:rFonts w:hint="eastAsia"/>
+          <w:color w:val="000000" w:themeColor="text1"/>
+        </w:rPr>
+        <w:t xml:space="preserve"> 크게 충족하지 못하는 실정이다.</w:t>
       </w:r>
       <w:r>
         <w:rPr>
@@ -1876,7 +1912,77 @@
         <w:rPr>
           <w:color w:val="000000" w:themeColor="text1"/>
         </w:rPr>
-        <w:t xml:space="preserve"> 넷플릭스에 상영된 ‘오징어 게임’이 큰 인기를 누리면서 작품에 등장했던 게임과 상품이 세계적으로 큰 인기를 끌고 있다. 글로벌 패션 플랫폼 Lyst에 따르면 ‘오징어 게임’의 흰 운동화에 대한 온라인 검색량이 97% 늘어났고 매출은 7800%나 늘어났다. 이 외에도 달고나 상품 매출이 전월 같은 기간보다 610%, 딱지치기는 95%, 상하 트레이닝복 매출은 89%, 구슬치기의 매출도 11% 올랐다.</w:t>
+        <w:t xml:space="preserve"> </w:t>
+      </w:r>
+      <w:proofErr w:type="spellStart"/>
+      <w:r>
+        <w:rPr>
+          <w:color w:val="000000" w:themeColor="text1"/>
+        </w:rPr>
+        <w:t>넷플릭스에</w:t>
+      </w:r>
+      <w:proofErr w:type="spellEnd"/>
+      <w:r>
+        <w:rPr>
+          <w:color w:val="000000" w:themeColor="text1"/>
+        </w:rPr>
+        <w:t xml:space="preserve"> 상영된 ‘오징어 게임’이 큰 인기를 누리면서 작품에 등장했던 게임과 상품이 세계적으로 큰 인기를 끌고 있다. 글로벌 패션 플랫폼 </w:t>
+      </w:r>
+      <w:proofErr w:type="spellStart"/>
+      <w:r>
+        <w:rPr>
+          <w:color w:val="000000" w:themeColor="text1"/>
+        </w:rPr>
+        <w:t>Lyst</w:t>
+      </w:r>
+      <w:proofErr w:type="spellEnd"/>
+      <w:r>
+        <w:rPr>
+          <w:color w:val="000000" w:themeColor="text1"/>
+        </w:rPr>
+        <w:t xml:space="preserve">에 따르면 ‘오징어 게임’의 흰 운동화에 대한 온라인 </w:t>
+      </w:r>
+      <w:proofErr w:type="spellStart"/>
+      <w:r>
+        <w:rPr>
+          <w:color w:val="000000" w:themeColor="text1"/>
+        </w:rPr>
+        <w:t>검색량이</w:t>
+      </w:r>
+      <w:proofErr w:type="spellEnd"/>
+      <w:r>
+        <w:rPr>
+          <w:color w:val="000000" w:themeColor="text1"/>
+        </w:rPr>
+        <w:t xml:space="preserve"> 97% 늘어났고 매출은 7800%나 늘어났다. 이 외에도 달고나 상품 매출이 전월 같은 기간보다 610%, 딱지치기는 95%, 상하 </w:t>
+      </w:r>
+      <w:proofErr w:type="spellStart"/>
+      <w:r>
+        <w:rPr>
+          <w:color w:val="000000" w:themeColor="text1"/>
+        </w:rPr>
+        <w:t>트레이닝복</w:t>
+      </w:r>
+      <w:proofErr w:type="spellEnd"/>
+      <w:r>
+        <w:rPr>
+          <w:color w:val="000000" w:themeColor="text1"/>
+        </w:rPr>
+        <w:t xml:space="preserve"> 매출은 89%, </w:t>
+      </w:r>
+      <w:proofErr w:type="spellStart"/>
+      <w:r>
+        <w:rPr>
+          <w:color w:val="000000" w:themeColor="text1"/>
+        </w:rPr>
+        <w:t>구슬치기의</w:t>
+      </w:r>
+      <w:proofErr w:type="spellEnd"/>
+      <w:r>
+        <w:rPr>
+          <w:color w:val="000000" w:themeColor="text1"/>
+        </w:rPr>
+        <w:t xml:space="preserve"> 매출도 11% 올랐다.</w:t>
       </w:r>
     </w:p>
     <w:p>
@@ -1898,7 +2004,21 @@
         <w:rPr>
           <w:color w:val="000000" w:themeColor="text1"/>
         </w:rPr>
-        <w:t xml:space="preserve"> 관계자는 “‘오징어 게임’에 대한 뉴스를 경제나 사회 파트에서 더 많이 보게 됐다고 해도 과언이 아니다. ‘오징어 게임’은 이제 ‘엔터테인먼트 콘텐츠’로서의 의미를 뛰어넘어 경제적, 사회적으로 큰 의미를 지니게 됐다”고 설명했다.</w:t>
+        <w:t xml:space="preserve"> 관계자는 “‘오징어 게임’에 대한 뉴스를 경제나 사회 파트에서 더 많이 보게 됐다고 해도 과언이 아니다. ‘오징어 게임’은 이제 ‘엔터테인먼트 콘텐츠’</w:t>
+      </w:r>
+      <w:proofErr w:type="spellStart"/>
+      <w:r>
+        <w:rPr>
+          <w:color w:val="000000" w:themeColor="text1"/>
+        </w:rPr>
+        <w:t>로서의</w:t>
+      </w:r>
+      <w:proofErr w:type="spellEnd"/>
+      <w:r>
+        <w:rPr>
+          <w:color w:val="000000" w:themeColor="text1"/>
+        </w:rPr>
+        <w:t xml:space="preserve"> 의미를 뛰어넘어 경제적, 사회적으로 큰 의미를 지니게 됐다”고 설명했다.</w:t>
       </w:r>
     </w:p>
     <w:p>
@@ -1986,7 +2106,21 @@
         <w:rPr>
           <w:color w:val="000000" w:themeColor="text1"/>
         </w:rPr>
-        <w:t>하며, PPL 상품만이 게시되어 있기 때문에 해당 상품이 반드시 있으리라는 확신도 가질 수 없는 채 검색을 진행하여야만 한다. 이는 소비자의 구매에 드는 추가적인 작업을 소요하게 하여, 낮은 구매율로 인한 판매자와 소비자 모두에게 좋지 않은 결과를 초래한다.</w:t>
+        <w:t xml:space="preserve">하며, PPL 상품만이 게시되어 있기 때문에 해당 상품이 반드시 있으리라는 확신도 가질 수 없는 채 검색을 진행하여야만 한다. 이는 소비자의 구매에 드는 추가적인 작업을 소요하게 하여, 낮은 구매율로 인한 </w:t>
+      </w:r>
+      <w:proofErr w:type="spellStart"/>
+      <w:r>
+        <w:rPr>
+          <w:color w:val="000000" w:themeColor="text1"/>
+        </w:rPr>
+        <w:t>판매자와</w:t>
+      </w:r>
+      <w:proofErr w:type="spellEnd"/>
+      <w:r>
+        <w:rPr>
+          <w:color w:val="000000" w:themeColor="text1"/>
+        </w:rPr>
+        <w:t xml:space="preserve"> 소비자 모두에게 좋지 않은 결과를 초래한다.</w:t>
       </w:r>
     </w:p>
     <w:p>
@@ -2221,6 +2355,7 @@
         </w:rPr>
         <w:t xml:space="preserve">카테고리가 아닌, </w:t>
       </w:r>
+      <w:proofErr w:type="spellStart"/>
       <w:r>
         <w:rPr>
           <w:rFonts w:hint="eastAsia"/>
@@ -2232,7 +2367,42 @@
         <w:rPr>
           <w:color w:val="000000" w:themeColor="text1"/>
         </w:rPr>
-        <w:t>텐츠별 분류 (ex: 갯마을 차차차 5화, 오징어게임 3화)가 제가 되어야 한다. 더 나아가, 등장인물, 장면별로 세분화 된 상품이 제시되어야 한다.</w:t>
+        <w:t>텐츠별</w:t>
+      </w:r>
+      <w:proofErr w:type="spellEnd"/>
+      <w:r>
+        <w:rPr>
+          <w:color w:val="000000" w:themeColor="text1"/>
+        </w:rPr>
+        <w:t xml:space="preserve"> 분류 (ex: 갯마을 차차차 5화, </w:t>
+      </w:r>
+      <w:proofErr w:type="spellStart"/>
+      <w:r>
+        <w:rPr>
+          <w:color w:val="000000" w:themeColor="text1"/>
+        </w:rPr>
+        <w:t>오징어게임</w:t>
+      </w:r>
+      <w:proofErr w:type="spellEnd"/>
+      <w:r>
+        <w:rPr>
+          <w:color w:val="000000" w:themeColor="text1"/>
+        </w:rPr>
+        <w:t xml:space="preserve"> 3화)가 제가 되어야 한다. 더 나아가, 등장인물, </w:t>
+      </w:r>
+      <w:proofErr w:type="spellStart"/>
+      <w:r>
+        <w:rPr>
+          <w:color w:val="000000" w:themeColor="text1"/>
+        </w:rPr>
+        <w:t>장면별로</w:t>
+      </w:r>
+      <w:proofErr w:type="spellEnd"/>
+      <w:r>
+        <w:rPr>
+          <w:color w:val="000000" w:themeColor="text1"/>
+        </w:rPr>
+        <w:t xml:space="preserve"> 세분화 된 상품이 제시되어야 한다.</w:t>
       </w:r>
     </w:p>
     <w:p>
@@ -2320,22 +2490,24 @@
         </w:rPr>
       </w:pPr>
       <w:bookmarkStart w:id="4" w:name="_Toc50737122"/>
+      <w:proofErr w:type="spellStart"/>
       <w:r>
         <w:rPr>
           <w:rFonts w:hint="eastAsia"/>
           <w:color w:val="000000" w:themeColor="text1"/>
         </w:rPr>
         <w:lastRenderedPageBreak/>
-        <w:t>팀원별 담당 역할</w:t>
+        <w:t>팀원별</w:t>
+      </w:r>
+      <w:proofErr w:type="spellEnd"/>
+      <w:r>
+        <w:rPr>
+          <w:rFonts w:hint="eastAsia"/>
+          <w:color w:val="000000" w:themeColor="text1"/>
+        </w:rPr>
+        <w:t xml:space="preserve"> 담당 역할</w:t>
       </w:r>
       <w:bookmarkEnd w:id="4"/>
-      <w:r>
-        <w:rPr>
-          <w:rFonts w:hint="eastAsia"/>
-          <w:color w:val="000000" w:themeColor="text1"/>
-        </w:rPr>
-        <w:t xml:space="preserve"> (구체화 예정)</w:t>
-      </w:r>
     </w:p>
     <w:tbl>
       <w:tblPr>
@@ -2345,8 +2517,8 @@
       </w:tblPr>
       <w:tblGrid>
         <w:gridCol w:w="1247"/>
-        <w:gridCol w:w="1247"/>
-        <w:gridCol w:w="5670"/>
+        <w:gridCol w:w="1583"/>
+        <w:gridCol w:w="5334"/>
       </w:tblGrid>
       <w:tr>
         <w:trPr>
@@ -2379,7 +2551,7 @@
         </w:tc>
         <w:tc>
           <w:tcPr>
-            <w:tcW w:w="1247" w:type="dxa"/>
+            <w:tcW w:w="1583" w:type="dxa"/>
           </w:tcPr>
           <w:p>
             <w:pPr>
@@ -2404,7 +2576,7 @@
         </w:tc>
         <w:tc>
           <w:tcPr>
-            <w:tcW w:w="5670" w:type="dxa"/>
+            <w:tcW w:w="5334" w:type="dxa"/>
           </w:tcPr>
           <w:p>
             <w:pPr>
@@ -2442,6 +2614,7 @@
                 <w:szCs w:val="20"/>
               </w:rPr>
             </w:pPr>
+            <w:proofErr w:type="spellStart"/>
             <w:r>
               <w:rPr>
                 <w:rFonts w:hint="eastAsia"/>
@@ -2451,11 +2624,12 @@
               </w:rPr>
               <w:t>이채하</w:t>
             </w:r>
-          </w:p>
-        </w:tc>
-        <w:tc>
-          <w:tcPr>
-            <w:tcW w:w="1247" w:type="dxa"/>
+            <w:proofErr w:type="spellEnd"/>
+          </w:p>
+        </w:tc>
+        <w:tc>
+          <w:tcPr>
+            <w:tcW w:w="1583" w:type="dxa"/>
           </w:tcPr>
           <w:p>
             <w:pPr>
@@ -2475,30 +2649,30 @@
               </w:rPr>
               <w:t>팀장</w:t>
             </w:r>
-          </w:p>
-        </w:tc>
-        <w:tc>
-          <w:tcPr>
-            <w:tcW w:w="5670" w:type="dxa"/>
-          </w:tcPr>
-          <w:p>
-            <w:pPr>
-              <w:ind w:firstLine="200"/>
-              <w:rPr>
-                <w:color w:val="000000" w:themeColor="text1"/>
-                <w:sz w:val="20"/>
-                <w:szCs w:val="20"/>
-              </w:rPr>
-            </w:pPr>
-            <w:r>
-              <w:rPr>
-                <w:rFonts w:hint="eastAsia"/>
-                <w:color w:val="000000" w:themeColor="text1"/>
-                <w:sz w:val="20"/>
-                <w:szCs w:val="20"/>
-              </w:rPr>
-              <w:t>팀장</w:t>
-            </w:r>
+            <w:r>
+              <w:rPr>
+                <w:rFonts w:hint="eastAsia"/>
+                <w:color w:val="000000" w:themeColor="text1"/>
+                <w:sz w:val="20"/>
+                <w:szCs w:val="20"/>
+              </w:rPr>
+              <w:t>, BE</w:t>
+            </w:r>
+          </w:p>
+        </w:tc>
+        <w:tc>
+          <w:tcPr>
+            <w:tcW w:w="5334" w:type="dxa"/>
+          </w:tcPr>
+          <w:p>
+            <w:pPr>
+              <w:ind w:firstLineChars="50"/>
+              <w:rPr>
+                <w:color w:val="000000" w:themeColor="text1"/>
+                <w:sz w:val="20"/>
+                <w:szCs w:val="20"/>
+              </w:rPr>
+            </w:pPr>
           </w:p>
         </w:tc>
       </w:tr>
@@ -2529,7 +2703,7 @@
         </w:tc>
         <w:tc>
           <w:tcPr>
-            <w:tcW w:w="1247" w:type="dxa"/>
+            <w:tcW w:w="1583" w:type="dxa"/>
           </w:tcPr>
           <w:p>
             <w:pPr>
@@ -2540,6 +2714,7 @@
                 <w:szCs w:val="20"/>
               </w:rPr>
             </w:pPr>
+            <w:proofErr w:type="spellStart"/>
             <w:r>
               <w:rPr>
                 <w:rFonts w:hint="eastAsia"/>
@@ -2549,11 +2724,21 @@
               </w:rPr>
               <w:t>부팀장</w:t>
             </w:r>
-          </w:p>
-        </w:tc>
-        <w:tc>
-          <w:tcPr>
-            <w:tcW w:w="5670" w:type="dxa"/>
+            <w:proofErr w:type="spellEnd"/>
+            <w:r>
+              <w:rPr>
+                <w:rFonts w:hint="eastAsia"/>
+                <w:color w:val="000000" w:themeColor="text1"/>
+                <w:sz w:val="20"/>
+                <w:szCs w:val="20"/>
+              </w:rPr>
+              <w:t>, BE</w:t>
+            </w:r>
+          </w:p>
+        </w:tc>
+        <w:tc>
+          <w:tcPr>
+            <w:tcW w:w="5334" w:type="dxa"/>
           </w:tcPr>
           <w:p>
             <w:pPr>
@@ -2581,6 +2766,7 @@
                 <w:szCs w:val="20"/>
               </w:rPr>
             </w:pPr>
+            <w:proofErr w:type="spellStart"/>
             <w:r>
               <w:rPr>
                 <w:rFonts w:hint="eastAsia"/>
@@ -2590,11 +2776,12 @@
               </w:rPr>
               <w:t>신주환</w:t>
             </w:r>
-          </w:p>
-        </w:tc>
-        <w:tc>
-          <w:tcPr>
-            <w:tcW w:w="1247" w:type="dxa"/>
+            <w:proofErr w:type="spellEnd"/>
+          </w:p>
+        </w:tc>
+        <w:tc>
+          <w:tcPr>
+            <w:tcW w:w="1583" w:type="dxa"/>
           </w:tcPr>
           <w:p>
             <w:pPr>
@@ -2605,11 +2792,19 @@
                 <w:szCs w:val="20"/>
               </w:rPr>
             </w:pPr>
-          </w:p>
-        </w:tc>
-        <w:tc>
-          <w:tcPr>
-            <w:tcW w:w="5670" w:type="dxa"/>
+            <w:r>
+              <w:rPr>
+                <w:color w:val="000000" w:themeColor="text1"/>
+                <w:sz w:val="20"/>
+                <w:szCs w:val="20"/>
+              </w:rPr>
+              <w:t>FE</w:t>
+            </w:r>
+          </w:p>
+        </w:tc>
+        <w:tc>
+          <w:tcPr>
+            <w:tcW w:w="5334" w:type="dxa"/>
           </w:tcPr>
           <w:p>
             <w:pPr>
@@ -2650,7 +2845,7 @@
         </w:tc>
         <w:tc>
           <w:tcPr>
-            <w:tcW w:w="1247" w:type="dxa"/>
+            <w:tcW w:w="1583" w:type="dxa"/>
           </w:tcPr>
           <w:p>
             <w:pPr>
@@ -2661,11 +2856,20 @@
                 <w:szCs w:val="20"/>
               </w:rPr>
             </w:pPr>
-          </w:p>
-        </w:tc>
-        <w:tc>
-          <w:tcPr>
-            <w:tcW w:w="5670" w:type="dxa"/>
+            <w:r>
+              <w:rPr>
+                <w:rFonts w:hint="eastAsia"/>
+                <w:color w:val="000000" w:themeColor="text1"/>
+                <w:sz w:val="20"/>
+                <w:szCs w:val="20"/>
+              </w:rPr>
+              <w:t>FE, BE</w:t>
+            </w:r>
+          </w:p>
+        </w:tc>
+        <w:tc>
+          <w:tcPr>
+            <w:tcW w:w="5334" w:type="dxa"/>
           </w:tcPr>
           <w:p>
             <w:pPr>
@@ -2706,7 +2910,7 @@
         </w:tc>
         <w:tc>
           <w:tcPr>
-            <w:tcW w:w="1247" w:type="dxa"/>
+            <w:tcW w:w="1583" w:type="dxa"/>
           </w:tcPr>
           <w:p>
             <w:pPr>
@@ -2717,11 +2921,20 @@
                 <w:szCs w:val="20"/>
               </w:rPr>
             </w:pPr>
-          </w:p>
-        </w:tc>
-        <w:tc>
-          <w:tcPr>
-            <w:tcW w:w="5670" w:type="dxa"/>
+            <w:r>
+              <w:rPr>
+                <w:rFonts w:hint="eastAsia"/>
+                <w:color w:val="000000" w:themeColor="text1"/>
+                <w:sz w:val="20"/>
+                <w:szCs w:val="20"/>
+              </w:rPr>
+              <w:t>FE</w:t>
+            </w:r>
+          </w:p>
+        </w:tc>
+        <w:tc>
+          <w:tcPr>
+            <w:tcW w:w="5334" w:type="dxa"/>
           </w:tcPr>
           <w:p>
             <w:pPr>
@@ -2753,7 +2966,7 @@
         </w:tc>
         <w:tc>
           <w:tcPr>
-            <w:tcW w:w="1247" w:type="dxa"/>
+            <w:tcW w:w="1583" w:type="dxa"/>
           </w:tcPr>
           <w:p>
             <w:pPr>
@@ -2768,7 +2981,7 @@
         </w:tc>
         <w:tc>
           <w:tcPr>
-            <w:tcW w:w="5670" w:type="dxa"/>
+            <w:tcW w:w="5334" w:type="dxa"/>
           </w:tcPr>
           <w:p>
             <w:pPr>
@@ -2808,6 +3021,8 @@
         </w:rPr>
         <w:br w:type="page"/>
       </w:r>
+      <w:bookmarkStart w:id="5" w:name="_GoBack"/>
+      <w:bookmarkEnd w:id="5"/>
     </w:p>
     <w:p>
       <w:pPr>
@@ -2816,7 +3031,7 @@
           <w:color w:val="000000" w:themeColor="text1"/>
         </w:rPr>
       </w:pPr>
-      <w:bookmarkStart w:id="5" w:name="_Toc50737123"/>
+      <w:bookmarkStart w:id="6" w:name="_Toc50737123"/>
       <w:r>
         <w:rPr>
           <w:rFonts w:hint="eastAsia"/>
@@ -2825,7 +3040,7 @@
         <w:lastRenderedPageBreak/>
         <w:t>개발 계획</w:t>
       </w:r>
-      <w:bookmarkEnd w:id="5"/>
+      <w:bookmarkEnd w:id="6"/>
       <w:r>
         <w:rPr>
           <w:rFonts w:hint="eastAsia"/>
@@ -2841,7 +3056,7 @@
           <w:color w:val="000000" w:themeColor="text1"/>
         </w:rPr>
       </w:pPr>
-      <w:bookmarkStart w:id="6" w:name="_Toc50737124"/>
+      <w:bookmarkStart w:id="7" w:name="_Toc50737124"/>
       <w:r>
         <w:rPr>
           <w:rFonts w:hint="eastAsia"/>
@@ -2849,7 +3064,7 @@
         </w:rPr>
         <w:t>일정 계획</w:t>
       </w:r>
-      <w:bookmarkEnd w:id="6"/>
+      <w:bookmarkEnd w:id="7"/>
     </w:p>
     <w:tbl>
       <w:tblPr>
@@ -3247,7 +3462,27 @@
                 <w:sz w:val="20"/>
                 <w:szCs w:val="20"/>
               </w:rPr>
-              <w:t xml:space="preserve">개발: 백엔드 / </w:t>
+              <w:t xml:space="preserve">개발: </w:t>
+            </w:r>
+            <w:proofErr w:type="spellStart"/>
+            <w:r>
+              <w:rPr>
+                <w:rFonts w:hint="eastAsia"/>
+                <w:color w:val="0070C0"/>
+                <w:sz w:val="20"/>
+                <w:szCs w:val="20"/>
+              </w:rPr>
+              <w:t>백엔드</w:t>
+            </w:r>
+            <w:proofErr w:type="spellEnd"/>
+            <w:r>
+              <w:rPr>
+                <w:rFonts w:hint="eastAsia"/>
+                <w:color w:val="0070C0"/>
+                <w:sz w:val="20"/>
+                <w:szCs w:val="20"/>
+              </w:rPr>
+              <w:t xml:space="preserve"> / </w:t>
             </w:r>
             <w:r>
               <w:rPr>
@@ -3414,7 +3649,27 @@
                 <w:sz w:val="20"/>
                 <w:szCs w:val="20"/>
               </w:rPr>
-              <w:t>개발: 어드민 화면 개발</w:t>
+              <w:t xml:space="preserve">개발: </w:t>
+            </w:r>
+            <w:proofErr w:type="spellStart"/>
+            <w:r>
+              <w:rPr>
+                <w:rFonts w:hint="eastAsia"/>
+                <w:color w:val="0070C0"/>
+                <w:sz w:val="20"/>
+                <w:szCs w:val="20"/>
+              </w:rPr>
+              <w:t>어드민</w:t>
+            </w:r>
+            <w:proofErr w:type="spellEnd"/>
+            <w:r>
+              <w:rPr>
+                <w:rFonts w:hint="eastAsia"/>
+                <w:color w:val="0070C0"/>
+                <w:sz w:val="20"/>
+                <w:szCs w:val="20"/>
+              </w:rPr>
+              <w:t xml:space="preserve"> 화면 개발</w:t>
             </w:r>
           </w:p>
         </w:tc>
@@ -3843,7 +4098,7 @@
           <w:color w:val="000000" w:themeColor="text1"/>
         </w:rPr>
       </w:pPr>
-      <w:bookmarkStart w:id="7" w:name="_Toc50737125"/>
+      <w:bookmarkStart w:id="8" w:name="_Toc50737125"/>
       <w:r>
         <w:rPr>
           <w:rFonts w:hint="eastAsia"/>
@@ -3851,7 +4106,7 @@
         </w:rPr>
         <w:t>개발 언어 및 활용 기술</w:t>
       </w:r>
-      <w:bookmarkEnd w:id="7"/>
+      <w:bookmarkEnd w:id="8"/>
       <w:r>
         <w:rPr>
           <w:color w:val="000000" w:themeColor="text1"/>
@@ -4015,6 +4270,7 @@
                 <w:szCs w:val="20"/>
               </w:rPr>
             </w:pPr>
+            <w:proofErr w:type="spellStart"/>
             <w:r>
               <w:rPr>
                 <w:rFonts w:hint="eastAsia"/>
@@ -4024,6 +4280,7 @@
               </w:rPr>
               <w:t>백엔드</w:t>
             </w:r>
+            <w:proofErr w:type="spellEnd"/>
           </w:p>
         </w:tc>
         <w:tc>
@@ -4210,6 +4467,7 @@
                 <w:szCs w:val="20"/>
               </w:rPr>
             </w:pPr>
+            <w:proofErr w:type="spellStart"/>
             <w:r>
               <w:rPr>
                 <w:rFonts w:hint="eastAsia"/>
@@ -4219,6 +4477,7 @@
               </w:rPr>
               <w:t>프론트엔드</w:t>
             </w:r>
+            <w:proofErr w:type="spellEnd"/>
           </w:p>
         </w:tc>
         <w:tc>
@@ -4253,6 +4512,7 @@
                 <w:szCs w:val="20"/>
               </w:rPr>
             </w:pPr>
+            <w:proofErr w:type="spellStart"/>
             <w:r>
               <w:rPr>
                 <w:color w:val="0070C0"/>
@@ -4261,6 +4521,7 @@
               </w:rPr>
               <w:t>MaterialUI</w:t>
             </w:r>
+            <w:proofErr w:type="spellEnd"/>
           </w:p>
         </w:tc>
         <w:tc>
@@ -4378,6 +4639,7 @@
               </w:rPr>
               <w:t xml:space="preserve"> </w:t>
             </w:r>
+            <w:proofErr w:type="spellStart"/>
             <w:r>
               <w:rPr>
                 <w:rFonts w:hint="eastAsia"/>
@@ -4387,6 +4649,7 @@
               </w:rPr>
               <w:t>알람</w:t>
             </w:r>
+            <w:proofErr w:type="spellEnd"/>
           </w:p>
         </w:tc>
         <w:tc>
@@ -4421,6 +4684,7 @@
                 <w:szCs w:val="20"/>
               </w:rPr>
             </w:pPr>
+            <w:proofErr w:type="spellStart"/>
             <w:r>
               <w:rPr>
                 <w:rFonts w:hint="eastAsia"/>
@@ -4430,6 +4694,7 @@
               </w:rPr>
               <w:t>GraphQL</w:t>
             </w:r>
+            <w:proofErr w:type="spellEnd"/>
           </w:p>
         </w:tc>
         <w:tc>
@@ -4446,14 +4711,25 @@
                 <w:szCs w:val="20"/>
               </w:rPr>
             </w:pPr>
-            <w:r>
-              <w:rPr>
-                <w:rFonts w:hint="eastAsia"/>
-                <w:color w:val="0070C0"/>
-                <w:sz w:val="20"/>
-                <w:szCs w:val="20"/>
-              </w:rPr>
-              <w:t xml:space="preserve">백엔드 </w:t>
+            <w:proofErr w:type="spellStart"/>
+            <w:r>
+              <w:rPr>
+                <w:rFonts w:hint="eastAsia"/>
+                <w:color w:val="0070C0"/>
+                <w:sz w:val="20"/>
+                <w:szCs w:val="20"/>
+              </w:rPr>
+              <w:t>백엔드</w:t>
+            </w:r>
+            <w:proofErr w:type="spellEnd"/>
+            <w:r>
+              <w:rPr>
+                <w:rFonts w:hint="eastAsia"/>
+                <w:color w:val="0070C0"/>
+                <w:sz w:val="20"/>
+                <w:szCs w:val="20"/>
+              </w:rPr>
+              <w:t xml:space="preserve"> </w:t>
             </w:r>
             <w:r>
               <w:rPr>
@@ -4497,6 +4773,7 @@
                 <w:szCs w:val="20"/>
               </w:rPr>
             </w:pPr>
+            <w:proofErr w:type="spellStart"/>
             <w:r>
               <w:rPr>
                 <w:rFonts w:hint="eastAsia"/>
@@ -4506,6 +4783,7 @@
               </w:rPr>
               <w:t>RabbitMQ</w:t>
             </w:r>
+            <w:proofErr w:type="spellEnd"/>
           </w:p>
         </w:tc>
         <w:tc>
@@ -4741,7 +5019,7 @@
           <w:color w:val="000000" w:themeColor="text1"/>
         </w:rPr>
       </w:pPr>
-      <w:bookmarkStart w:id="8" w:name="_Toc50737126"/>
+      <w:bookmarkStart w:id="9" w:name="_Toc50737126"/>
       <w:r>
         <w:rPr>
           <w:rFonts w:hint="eastAsia"/>
@@ -4759,7 +5037,21 @@
         <w:rPr>
           <w:rFonts w:hint="eastAsia"/>
         </w:rPr>
-        <w:t>1) 오픈소스 활용/개발 중 택1</w:t>
+        <w:t xml:space="preserve">1) 오픈소스 활용/개발 중 </w:t>
+      </w:r>
+      <w:proofErr w:type="spellStart"/>
+      <w:r>
+        <w:rPr>
+          <w:rFonts w:hint="eastAsia"/>
+        </w:rPr>
+        <w:t>택</w:t>
+      </w:r>
+      <w:proofErr w:type="spellEnd"/>
+      <w:r>
+        <w:rPr>
+          <w:rFonts w:hint="eastAsia"/>
+        </w:rPr>
+        <w:t>1</w:t>
       </w:r>
     </w:p>
     <w:p>
@@ -4834,7 +5126,7 @@
         </w:rPr>
         <w:t>예산</w:t>
       </w:r>
-      <w:bookmarkEnd w:id="8"/>
+      <w:bookmarkEnd w:id="9"/>
     </w:p>
     <w:tbl>
       <w:tblPr>
@@ -5137,19 +5429,27 @@
                 <w:szCs w:val="16"/>
               </w:rPr>
             </w:pPr>
-            <w:r>
-              <w:rPr>
-                <w:rFonts w:hint="eastAsia"/>
+          </w:p>
+        </w:tc>
+        <w:tc>
+          <w:tcPr>
+            <w:tcW w:w="4536" w:type="dxa"/>
+          </w:tcPr>
+          <w:p>
+            <w:pPr>
+              <w:wordWrap/>
+              <w:ind w:firstLineChars="0" w:firstLine="0"/>
+              <w:jc w:val="center"/>
+              <w:rPr>
                 <w:sz w:val="16"/>
                 <w:szCs w:val="16"/>
               </w:rPr>
-              <w:t>도서</w:t>
-            </w:r>
-          </w:p>
-        </w:tc>
-        <w:tc>
-          <w:tcPr>
-            <w:tcW w:w="4536" w:type="dxa"/>
+            </w:pPr>
+          </w:p>
+        </w:tc>
+        <w:tc>
+          <w:tcPr>
+            <w:tcW w:w="567" w:type="dxa"/>
           </w:tcPr>
           <w:p>
             <w:pPr>
@@ -5161,19 +5461,27 @@
                 <w:szCs w:val="16"/>
               </w:rPr>
             </w:pPr>
-            <w:r>
-              <w:rPr>
-                <w:rFonts w:hint="eastAsia"/>
+          </w:p>
+        </w:tc>
+        <w:tc>
+          <w:tcPr>
+            <w:tcW w:w="1276" w:type="dxa"/>
+          </w:tcPr>
+          <w:p>
+            <w:pPr>
+              <w:wordWrap/>
+              <w:ind w:rightChars="1" w:right="2" w:firstLineChars="0" w:firstLine="0"/>
+              <w:jc w:val="center"/>
+              <w:rPr>
                 <w:sz w:val="16"/>
                 <w:szCs w:val="16"/>
               </w:rPr>
-              <w:t>객체지향의 사실과 오해</w:t>
-            </w:r>
-          </w:p>
-        </w:tc>
-        <w:tc>
-          <w:tcPr>
-            <w:tcW w:w="567" w:type="dxa"/>
+            </w:pPr>
+          </w:p>
+        </w:tc>
+        <w:tc>
+          <w:tcPr>
+            <w:tcW w:w="1279" w:type="dxa"/>
           </w:tcPr>
           <w:p>
             <w:pPr>
@@ -5185,62 +5493,6 @@
                 <w:szCs w:val="16"/>
               </w:rPr>
             </w:pPr>
-            <w:r>
-              <w:rPr>
-                <w:rFonts w:hint="eastAsia"/>
-                <w:sz w:val="16"/>
-                <w:szCs w:val="16"/>
-              </w:rPr>
-              <w:t>1</w:t>
-            </w:r>
-          </w:p>
-        </w:tc>
-        <w:tc>
-          <w:tcPr>
-            <w:tcW w:w="1276" w:type="dxa"/>
-          </w:tcPr>
-          <w:p>
-            <w:pPr>
-              <w:wordWrap/>
-              <w:ind w:rightChars="1" w:right="2" w:firstLineChars="0" w:firstLine="0"/>
-              <w:jc w:val="center"/>
-              <w:rPr>
-                <w:sz w:val="16"/>
-                <w:szCs w:val="16"/>
-              </w:rPr>
-            </w:pPr>
-            <w:r>
-              <w:rPr>
-                <w:rFonts w:hint="eastAsia"/>
-                <w:sz w:val="16"/>
-                <w:szCs w:val="16"/>
-              </w:rPr>
-              <w:t>15,000</w:t>
-            </w:r>
-          </w:p>
-        </w:tc>
-        <w:tc>
-          <w:tcPr>
-            <w:tcW w:w="1279" w:type="dxa"/>
-          </w:tcPr>
-          <w:p>
-            <w:pPr>
-              <w:wordWrap/>
-              <w:ind w:firstLineChars="0" w:firstLine="0"/>
-              <w:jc w:val="center"/>
-              <w:rPr>
-                <w:sz w:val="16"/>
-                <w:szCs w:val="16"/>
-              </w:rPr>
-            </w:pPr>
-            <w:r>
-              <w:rPr>
-                <w:rFonts w:hint="eastAsia"/>
-                <w:sz w:val="16"/>
-                <w:szCs w:val="16"/>
-              </w:rPr>
-              <w:t>15,000</w:t>
-            </w:r>
           </w:p>
         </w:tc>
       </w:tr>
@@ -6005,7 +6257,7 @@
                 <w:sz w:val="16"/>
                 <w:szCs w:val="16"/>
               </w:rPr>
-              <w:t>210,000</w:t>
+              <w:t>195,000</w:t>
             </w:r>
           </w:p>
         </w:tc>
@@ -6044,7 +6296,7 @@
           <w:color w:val="000000" w:themeColor="text1"/>
         </w:rPr>
       </w:pPr>
-      <w:bookmarkStart w:id="9" w:name="_Toc50737127"/>
+      <w:bookmarkStart w:id="10" w:name="_Toc50737127"/>
       <w:r>
         <w:rPr>
           <w:rFonts w:hint="eastAsia"/>
@@ -6066,8 +6318,6 @@
         </w:rPr>
         <w:t>및 설계</w:t>
       </w:r>
-      <w:bookmarkStart w:id="10" w:name="_GoBack"/>
-      <w:bookmarkEnd w:id="9"/>
       <w:bookmarkEnd w:id="10"/>
     </w:p>
     <w:p>
@@ -6151,6 +6401,7 @@
                 <w:szCs w:val="20"/>
               </w:rPr>
             </w:pPr>
+            <w:proofErr w:type="spellStart"/>
             <w:r>
               <w:rPr>
                 <w:rFonts w:hint="eastAsia"/>
@@ -6160,6 +6411,7 @@
               </w:rPr>
               <w:t>요구사항명</w:t>
             </w:r>
+            <w:proofErr w:type="spellEnd"/>
           </w:p>
         </w:tc>
         <w:tc>
@@ -6267,7 +6519,47 @@
                 <w:sz w:val="20"/>
                 <w:szCs w:val="20"/>
               </w:rPr>
-              <w:t xml:space="preserve">크롬 익스텐션을 사용하여 넷플릭스 영상 위에 오버레이되는 </w:t>
+              <w:t xml:space="preserve">크롬 </w:t>
+            </w:r>
+            <w:proofErr w:type="spellStart"/>
+            <w:r>
+              <w:rPr>
+                <w:rFonts w:hint="eastAsia"/>
+                <w:color w:val="000000" w:themeColor="text1"/>
+                <w:sz w:val="20"/>
+                <w:szCs w:val="20"/>
+              </w:rPr>
+              <w:t>익스텐션을</w:t>
+            </w:r>
+            <w:proofErr w:type="spellEnd"/>
+            <w:r>
+              <w:rPr>
+                <w:rFonts w:hint="eastAsia"/>
+                <w:color w:val="000000" w:themeColor="text1"/>
+                <w:sz w:val="20"/>
+                <w:szCs w:val="20"/>
+              </w:rPr>
+              <w:t xml:space="preserve"> 사용하여 </w:t>
+            </w:r>
+            <w:proofErr w:type="spellStart"/>
+            <w:r>
+              <w:rPr>
+                <w:rFonts w:hint="eastAsia"/>
+                <w:color w:val="000000" w:themeColor="text1"/>
+                <w:sz w:val="20"/>
+                <w:szCs w:val="20"/>
+              </w:rPr>
+              <w:t>넷플릭스</w:t>
+            </w:r>
+            <w:proofErr w:type="spellEnd"/>
+            <w:r>
+              <w:rPr>
+                <w:rFonts w:hint="eastAsia"/>
+                <w:color w:val="000000" w:themeColor="text1"/>
+                <w:sz w:val="20"/>
+                <w:szCs w:val="20"/>
+              </w:rPr>
+              <w:t xml:space="preserve"> 영상 위에 오버레이되는 </w:t>
             </w:r>
             <w:r>
               <w:rPr>
@@ -6334,6 +6626,7 @@
                 <w:szCs w:val="20"/>
               </w:rPr>
             </w:pPr>
+            <w:proofErr w:type="spellStart"/>
             <w:r>
               <w:rPr>
                 <w:rFonts w:hint="eastAsia"/>
@@ -6343,6 +6636,7 @@
               </w:rPr>
               <w:t>사이드바</w:t>
             </w:r>
+            <w:proofErr w:type="spellEnd"/>
           </w:p>
         </w:tc>
         <w:tc>
@@ -6384,7 +6678,27 @@
                 <w:sz w:val="20"/>
                 <w:szCs w:val="20"/>
               </w:rPr>
-              <w:t>페이지 우측에 사이드바 렌더링</w:t>
+              <w:t xml:space="preserve">페이지 우측에 </w:t>
+            </w:r>
+            <w:proofErr w:type="spellStart"/>
+            <w:r>
+              <w:rPr>
+                <w:rFonts w:hint="eastAsia"/>
+                <w:color w:val="000000" w:themeColor="text1"/>
+                <w:sz w:val="20"/>
+                <w:szCs w:val="20"/>
+              </w:rPr>
+              <w:t>사이드바</w:t>
+            </w:r>
+            <w:proofErr w:type="spellEnd"/>
+            <w:r>
+              <w:rPr>
+                <w:rFonts w:hint="eastAsia"/>
+                <w:color w:val="000000" w:themeColor="text1"/>
+                <w:sz w:val="20"/>
+                <w:szCs w:val="20"/>
+              </w:rPr>
+              <w:t xml:space="preserve"> 렌더링</w:t>
             </w:r>
           </w:p>
         </w:tc>
@@ -6460,14 +6774,25 @@
                 <w:szCs w:val="20"/>
               </w:rPr>
             </w:pPr>
-            <w:r>
-              <w:rPr>
-                <w:rFonts w:hint="eastAsia"/>
-                <w:color w:val="000000" w:themeColor="text1"/>
-                <w:sz w:val="20"/>
-                <w:szCs w:val="20"/>
-              </w:rPr>
-              <w:t>사이드바 내에 제품 리스트</w:t>
+            <w:proofErr w:type="spellStart"/>
+            <w:r>
+              <w:rPr>
+                <w:rFonts w:hint="eastAsia"/>
+                <w:color w:val="000000" w:themeColor="text1"/>
+                <w:sz w:val="20"/>
+                <w:szCs w:val="20"/>
+              </w:rPr>
+              <w:t>사이드바</w:t>
+            </w:r>
+            <w:proofErr w:type="spellEnd"/>
+            <w:r>
+              <w:rPr>
+                <w:rFonts w:hint="eastAsia"/>
+                <w:color w:val="000000" w:themeColor="text1"/>
+                <w:sz w:val="20"/>
+                <w:szCs w:val="20"/>
+              </w:rPr>
+              <w:t xml:space="preserve"> 내에 제품 리스트</w:t>
             </w:r>
           </w:p>
         </w:tc>
@@ -6567,7 +6892,27 @@
                 <w:sz w:val="20"/>
                 <w:szCs w:val="20"/>
               </w:rPr>
-              <w:t>제품의 썸네일,</w:t>
+              <w:t xml:space="preserve">제품의 </w:t>
+            </w:r>
+            <w:proofErr w:type="spellStart"/>
+            <w:r>
+              <w:rPr>
+                <w:rFonts w:hint="eastAsia"/>
+                <w:color w:val="000000" w:themeColor="text1"/>
+                <w:sz w:val="20"/>
+                <w:szCs w:val="20"/>
+              </w:rPr>
+              <w:t>썸네일</w:t>
+            </w:r>
+            <w:proofErr w:type="spellEnd"/>
+            <w:r>
+              <w:rPr>
+                <w:rFonts w:hint="eastAsia"/>
+                <w:color w:val="000000" w:themeColor="text1"/>
+                <w:sz w:val="20"/>
+                <w:szCs w:val="20"/>
+              </w:rPr>
+              <w:t>,</w:t>
             </w:r>
             <w:r>
               <w:rPr>
@@ -6658,8 +7003,19 @@
                 <w:sz w:val="20"/>
                 <w:szCs w:val="20"/>
               </w:rPr>
-              <w:t>제품 리스트 아이템 포커싱</w:t>
-            </w:r>
+              <w:t xml:space="preserve">제품 리스트 아이템 </w:t>
+            </w:r>
+            <w:proofErr w:type="spellStart"/>
+            <w:r>
+              <w:rPr>
+                <w:rFonts w:hint="eastAsia"/>
+                <w:color w:val="000000" w:themeColor="text1"/>
+                <w:sz w:val="20"/>
+                <w:szCs w:val="20"/>
+              </w:rPr>
+              <w:t>포커싱</w:t>
+            </w:r>
+            <w:proofErr w:type="spellEnd"/>
           </w:p>
         </w:tc>
         <w:tc>
@@ -6684,8 +7040,19 @@
                 <w:sz w:val="20"/>
                 <w:szCs w:val="20"/>
               </w:rPr>
-              <w:t>현재 시청 중인 시간에 가장 근접하는 제품 포커싱</w:t>
-            </w:r>
+              <w:t xml:space="preserve">현재 시청 중인 시간에 가장 근접하는 제품 </w:t>
+            </w:r>
+            <w:proofErr w:type="spellStart"/>
+            <w:r>
+              <w:rPr>
+                <w:rFonts w:hint="eastAsia"/>
+                <w:color w:val="000000" w:themeColor="text1"/>
+                <w:sz w:val="20"/>
+                <w:szCs w:val="20"/>
+              </w:rPr>
+              <w:t>포커싱</w:t>
+            </w:r>
+            <w:proofErr w:type="spellEnd"/>
           </w:p>
         </w:tc>
       </w:tr>
@@ -6793,7 +7160,6 @@
               <w:ind w:firstLineChars="0" w:firstLine="0"/>
               <w:jc w:val="center"/>
               <w:rPr>
-                <w:rFonts w:hint="eastAsia"/>
                 <w:color w:val="000000" w:themeColor="text1"/>
                 <w:sz w:val="20"/>
                 <w:szCs w:val="20"/>
@@ -6980,25 +7346,7 @@
                 <w:sz w:val="20"/>
                 <w:szCs w:val="20"/>
               </w:rPr>
-              <w:t>리스트 아이템 클릭 시</w:t>
-            </w:r>
-            <w:r>
-              <w:rPr>
-                <w:rFonts w:hint="eastAsia"/>
-                <w:color w:val="000000" w:themeColor="text1"/>
-                <w:sz w:val="20"/>
-                <w:szCs w:val="20"/>
-              </w:rPr>
-              <w:t>,</w:t>
-            </w:r>
-            <w:r>
-              <w:rPr>
-                <w:rFonts w:hint="eastAsia"/>
-                <w:color w:val="000000" w:themeColor="text1"/>
-                <w:sz w:val="20"/>
-                <w:szCs w:val="20"/>
-              </w:rPr>
-              <w:t xml:space="preserve"> 해당 구매 페이지로 이동</w:t>
+              <w:t>리스트 아이템 클릭 시, 해당 구매 페이지로 이동</w:t>
             </w:r>
           </w:p>
         </w:tc>
@@ -7048,6 +7396,7 @@
                 <w:szCs w:val="20"/>
               </w:rPr>
             </w:pPr>
+            <w:proofErr w:type="spellStart"/>
             <w:r>
               <w:rPr>
                 <w:rFonts w:hint="eastAsia"/>
@@ -7057,6 +7406,7 @@
               </w:rPr>
               <w:t>크롤링</w:t>
             </w:r>
+            <w:proofErr w:type="spellEnd"/>
           </w:p>
         </w:tc>
         <w:tc>
@@ -7081,7 +7431,27 @@
                 <w:sz w:val="20"/>
                 <w:szCs w:val="20"/>
               </w:rPr>
-              <w:t>등록된 제품에 대해서 구매처 및 가격을 조사 (크롤링)</w:t>
+              <w:t>등록된 제품에 대해서 구매처 및 가격을 조사 (</w:t>
+            </w:r>
+            <w:proofErr w:type="spellStart"/>
+            <w:r>
+              <w:rPr>
+                <w:rFonts w:hint="eastAsia"/>
+                <w:color w:val="000000" w:themeColor="text1"/>
+                <w:sz w:val="20"/>
+                <w:szCs w:val="20"/>
+              </w:rPr>
+              <w:t>크롤링</w:t>
+            </w:r>
+            <w:proofErr w:type="spellEnd"/>
+            <w:r>
+              <w:rPr>
+                <w:rFonts w:hint="eastAsia"/>
+                <w:color w:val="000000" w:themeColor="text1"/>
+                <w:sz w:val="20"/>
+                <w:szCs w:val="20"/>
+              </w:rPr>
+              <w:t>)</w:t>
             </w:r>
           </w:p>
         </w:tc>
@@ -7105,15 +7475,6 @@
                 <w:szCs w:val="20"/>
               </w:rPr>
             </w:pPr>
-            <w:r>
-              <w:rPr>
-                <w:rFonts w:hint="eastAsia"/>
-                <w:color w:val="000000" w:themeColor="text1"/>
-                <w:sz w:val="20"/>
-                <w:szCs w:val="20"/>
-              </w:rPr>
-              <w:t>Req. 10.</w:t>
-            </w:r>
           </w:p>
         </w:tc>
         <w:tc>
@@ -7170,15 +7531,6 @@
                 <w:szCs w:val="20"/>
               </w:rPr>
             </w:pPr>
-            <w:r>
-              <w:rPr>
-                <w:rFonts w:hint="eastAsia"/>
-                <w:color w:val="000000" w:themeColor="text1"/>
-                <w:sz w:val="20"/>
-                <w:szCs w:val="20"/>
-              </w:rPr>
-              <w:t>Req. 11.</w:t>
-            </w:r>
           </w:p>
         </w:tc>
         <w:tc>
@@ -7471,9 +7823,18 @@
           <w:color w:val="000000" w:themeColor="text1"/>
         </w:rPr>
         <w:lastRenderedPageBreak/>
-        <w:t>애플리케이션 아키텍쳐</w:t>
+        <w:t xml:space="preserve">애플리케이션 </w:t>
+      </w:r>
+      <w:proofErr w:type="spellStart"/>
+      <w:r>
+        <w:rPr>
+          <w:rFonts w:hint="eastAsia"/>
+          <w:color w:val="000000" w:themeColor="text1"/>
+        </w:rPr>
+        <w:t>아키텍쳐</w:t>
       </w:r>
       <w:bookmarkEnd w:id="12"/>
+      <w:proofErr w:type="spellEnd"/>
     </w:p>
     <w:p>
       <w:pPr>
@@ -7612,24 +7973,79 @@
     </w:p>
     <w:p>
       <w:pPr>
-        <w:pStyle w:val="a8"/>
-        <w:ind w:leftChars="0" w:left="685" w:firstLineChars="0" w:firstLine="0"/>
+        <w:ind w:firstLineChars="0" w:firstLine="220"/>
+        <w:jc w:val="left"/>
         <w:rPr>
           <w:noProof/>
           <w:color w:val="000000" w:themeColor="text1"/>
-        </w:rPr>
-      </w:pPr>
-      <w:r>
-        <w:rPr>
+          <w:kern w:val="0"/>
+        </w:rPr>
+      </w:pPr>
+      <w:r>
+        <w:rPr>
+          <w:rFonts w:hint="eastAsia"/>
           <w:noProof/>
           <w:color w:val="000000" w:themeColor="text1"/>
           <w:kern w:val="0"/>
         </w:rPr>
+        <w:t>[</w:t>
+      </w:r>
+      <w:r>
+        <w:rPr>
+          <w:rFonts w:hint="eastAsia"/>
+          <w:noProof/>
+          <w:color w:val="000000" w:themeColor="text1"/>
+          <w:kern w:val="0"/>
+        </w:rPr>
+        <w:t>와이어프레임</w:t>
+      </w:r>
+      <w:r>
+        <w:rPr>
+          <w:rFonts w:hint="eastAsia"/>
+          <w:noProof/>
+          <w:color w:val="000000" w:themeColor="text1"/>
+          <w:kern w:val="0"/>
+        </w:rPr>
+        <w:t>]</w:t>
+      </w:r>
+      <w:r>
+        <w:rPr>
+          <w:rFonts w:hint="eastAsia"/>
+          <w:noProof/>
+          <w:color w:val="000000" w:themeColor="text1"/>
+          <w:kern w:val="0"/>
+        </w:rPr>
+        <w:t xml:space="preserve">  </w:t>
+      </w:r>
+      <w:hyperlink r:id="rId9" w:history="1">
+        <w:r>
+          <w:rPr>
+            <w:rStyle w:val="a6"/>
+            <w:noProof/>
+            <w:kern w:val="0"/>
+          </w:rPr>
+          <w:t>https://www.figma.com/file/5cvn0vnmVA2zunYBGAWr8C/LINKFLIX?node-id=0%3A1</w:t>
+        </w:r>
+      </w:hyperlink>
+    </w:p>
+    <w:p>
+      <w:pPr>
+        <w:ind w:firstLineChars="0" w:firstLine="220"/>
+        <w:jc w:val="left"/>
+        <w:rPr>
+          <w:noProof/>
+          <w:color w:val="000000" w:themeColor="text1"/>
+        </w:rPr>
+      </w:pPr>
+      <w:r>
+        <w:rPr>
+          <w:noProof/>
+        </w:rPr>
         <w:drawing>
-          <wp:inline distT="0" distB="0" distL="0" distR="0">
-            <wp:extent cx="5248275" cy="3933825"/>
-            <wp:effectExtent l="0" t="0" r="9525" b="9525"/>
-            <wp:docPr id="2" name="그림 2" descr="Image Pasted at 2020-5-10 17-36"/>
+          <wp:inline distT="0" distB="0" distL="0" distR="0" wp14:anchorId="21B48D77" wp14:editId="625587BF">
+            <wp:extent cx="5731510" cy="3035935"/>
+            <wp:effectExtent l="0" t="0" r="2540" b="0"/>
+            <wp:docPr id="3" name="그림 3"/>
             <wp:cNvGraphicFramePr>
               <a:graphicFrameLocks xmlns:a="http://schemas.openxmlformats.org/drawingml/2006/main" noChangeAspect="1"/>
             </wp:cNvGraphicFramePr>
@@ -7637,36 +8053,23 @@
               <a:graphicData uri="http://schemas.openxmlformats.org/drawingml/2006/picture">
                 <pic:pic xmlns:pic="http://schemas.openxmlformats.org/drawingml/2006/picture">
                   <pic:nvPicPr>
-                    <pic:cNvPr id="0" name="Picture 5" descr="Image Pasted at 2020-5-10 17-36"/>
-                    <pic:cNvPicPr>
-                      <a:picLocks noChangeAspect="1" noChangeArrowheads="1"/>
-                    </pic:cNvPicPr>
+                    <pic:cNvPr id="1" name=""/>
+                    <pic:cNvPicPr/>
                   </pic:nvPicPr>
                   <pic:blipFill>
-                    <a:blip r:embed="rId9" cstate="print">
-                      <a:extLst>
-                        <a:ext uri="{28A0092B-C50C-407E-A947-70E740481C1C}">
-                          <a14:useLocalDpi xmlns:a14="http://schemas.microsoft.com/office/drawing/2010/main" val="0"/>
-                        </a:ext>
-                      </a:extLst>
-                    </a:blip>
-                    <a:srcRect/>
+                    <a:blip r:embed="rId10"/>
                     <a:stretch>
                       <a:fillRect/>
                     </a:stretch>
                   </pic:blipFill>
-                  <pic:spPr bwMode="auto">
+                  <pic:spPr>
                     <a:xfrm>
                       <a:off x="0" y="0"/>
-                      <a:ext cx="5248275" cy="3933825"/>
+                      <a:ext cx="5731510" cy="3035935"/>
                     </a:xfrm>
                     <a:prstGeom prst="rect">
                       <a:avLst/>
                     </a:prstGeom>
-                    <a:noFill/>
-                    <a:ln>
-                      <a:noFill/>
-                    </a:ln>
                   </pic:spPr>
                 </pic:pic>
               </a:graphicData>
@@ -7676,12 +8079,12 @@
       </w:r>
     </w:p>
     <w:sectPr>
-      <w:headerReference w:type="even" r:id="rId10"/>
-      <w:headerReference w:type="default" r:id="rId11"/>
-      <w:footerReference w:type="even" r:id="rId12"/>
-      <w:footerReference w:type="default" r:id="rId13"/>
-      <w:headerReference w:type="first" r:id="rId14"/>
-      <w:footerReference w:type="first" r:id="rId15"/>
+      <w:headerReference w:type="even" r:id="rId11"/>
+      <w:headerReference w:type="default" r:id="rId12"/>
+      <w:footerReference w:type="even" r:id="rId13"/>
+      <w:footerReference w:type="default" r:id="rId14"/>
+      <w:headerReference w:type="first" r:id="rId15"/>
+      <w:footerReference w:type="first" r:id="rId16"/>
       <w:pgSz w:w="11906" w:h="16838"/>
       <w:pgMar w:top="1701" w:right="1440" w:bottom="1440" w:left="1440" w:header="851" w:footer="992" w:gutter="0"/>
       <w:cols w:space="425"/>
@@ -8526,6 +8929,118 @@
     </w:lvl>
   </w:abstractNum>
   <w:abstractNum w:abstractNumId="7" w15:restartNumberingAfterBreak="0">
+    <w:nsid w:val="28D83399"/>
+    <w:multiLevelType w:val="hybridMultilevel"/>
+    <w:tmpl w:val="D74C086A"/>
+    <w:lvl w:ilvl="0" w:tplc="DEC2533E">
+      <w:numFmt w:val="bullet"/>
+      <w:lvlText w:val="-"/>
+      <w:lvlJc w:val="left"/>
+      <w:pPr>
+        <w:ind w:left="1045" w:hanging="360"/>
+      </w:pPr>
+      <w:rPr>
+        <w:rFonts w:ascii="맑은 고딕" w:eastAsia="맑은 고딕" w:hAnsi="맑은 고딕" w:cstheme="minorBidi" w:hint="eastAsia"/>
+      </w:rPr>
+    </w:lvl>
+    <w:lvl w:ilvl="1" w:tplc="04090003" w:tentative="1">
+      <w:start w:val="1"/>
+      <w:numFmt w:val="bullet"/>
+      <w:lvlText w:val=""/>
+      <w:lvlJc w:val="left"/>
+      <w:pPr>
+        <w:ind w:left="1485" w:hanging="400"/>
+      </w:pPr>
+      <w:rPr>
+        <w:rFonts w:ascii="Wingdings" w:hAnsi="Wingdings" w:hint="default"/>
+      </w:rPr>
+    </w:lvl>
+    <w:lvl w:ilvl="2" w:tplc="04090005" w:tentative="1">
+      <w:start w:val="1"/>
+      <w:numFmt w:val="bullet"/>
+      <w:lvlText w:val=""/>
+      <w:lvlJc w:val="left"/>
+      <w:pPr>
+        <w:ind w:left="1885" w:hanging="400"/>
+      </w:pPr>
+      <w:rPr>
+        <w:rFonts w:ascii="Wingdings" w:hAnsi="Wingdings" w:hint="default"/>
+      </w:rPr>
+    </w:lvl>
+    <w:lvl w:ilvl="3" w:tplc="04090001" w:tentative="1">
+      <w:start w:val="1"/>
+      <w:numFmt w:val="bullet"/>
+      <w:lvlText w:val=""/>
+      <w:lvlJc w:val="left"/>
+      <w:pPr>
+        <w:ind w:left="2285" w:hanging="400"/>
+      </w:pPr>
+      <w:rPr>
+        <w:rFonts w:ascii="Wingdings" w:hAnsi="Wingdings" w:hint="default"/>
+      </w:rPr>
+    </w:lvl>
+    <w:lvl w:ilvl="4" w:tplc="04090003" w:tentative="1">
+      <w:start w:val="1"/>
+      <w:numFmt w:val="bullet"/>
+      <w:lvlText w:val=""/>
+      <w:lvlJc w:val="left"/>
+      <w:pPr>
+        <w:ind w:left="2685" w:hanging="400"/>
+      </w:pPr>
+      <w:rPr>
+        <w:rFonts w:ascii="Wingdings" w:hAnsi="Wingdings" w:hint="default"/>
+      </w:rPr>
+    </w:lvl>
+    <w:lvl w:ilvl="5" w:tplc="04090005" w:tentative="1">
+      <w:start w:val="1"/>
+      <w:numFmt w:val="bullet"/>
+      <w:lvlText w:val=""/>
+      <w:lvlJc w:val="left"/>
+      <w:pPr>
+        <w:ind w:left="3085" w:hanging="400"/>
+      </w:pPr>
+      <w:rPr>
+        <w:rFonts w:ascii="Wingdings" w:hAnsi="Wingdings" w:hint="default"/>
+      </w:rPr>
+    </w:lvl>
+    <w:lvl w:ilvl="6" w:tplc="04090001" w:tentative="1">
+      <w:start w:val="1"/>
+      <w:numFmt w:val="bullet"/>
+      <w:lvlText w:val=""/>
+      <w:lvlJc w:val="left"/>
+      <w:pPr>
+        <w:ind w:left="3485" w:hanging="400"/>
+      </w:pPr>
+      <w:rPr>
+        <w:rFonts w:ascii="Wingdings" w:hAnsi="Wingdings" w:hint="default"/>
+      </w:rPr>
+    </w:lvl>
+    <w:lvl w:ilvl="7" w:tplc="04090003" w:tentative="1">
+      <w:start w:val="1"/>
+      <w:numFmt w:val="bullet"/>
+      <w:lvlText w:val=""/>
+      <w:lvlJc w:val="left"/>
+      <w:pPr>
+        <w:ind w:left="3885" w:hanging="400"/>
+      </w:pPr>
+      <w:rPr>
+        <w:rFonts w:ascii="Wingdings" w:hAnsi="Wingdings" w:hint="default"/>
+      </w:rPr>
+    </w:lvl>
+    <w:lvl w:ilvl="8" w:tplc="04090005" w:tentative="1">
+      <w:start w:val="1"/>
+      <w:numFmt w:val="bullet"/>
+      <w:lvlText w:val=""/>
+      <w:lvlJc w:val="left"/>
+      <w:pPr>
+        <w:ind w:left="4285" w:hanging="400"/>
+      </w:pPr>
+      <w:rPr>
+        <w:rFonts w:ascii="Wingdings" w:hAnsi="Wingdings" w:hint="default"/>
+      </w:rPr>
+    </w:lvl>
+  </w:abstractNum>
+  <w:abstractNum w:abstractNumId="8" w15:restartNumberingAfterBreak="0">
     <w:nsid w:val="3649517F"/>
     <w:multiLevelType w:val="hybridMultilevel"/>
     <w:tmpl w:val="C504BAC8"/>
@@ -8614,7 +9129,7 @@
       </w:pPr>
     </w:lvl>
   </w:abstractNum>
-  <w:abstractNum w:abstractNumId="8" w15:restartNumberingAfterBreak="0">
+  <w:abstractNum w:abstractNumId="9" w15:restartNumberingAfterBreak="0">
     <w:nsid w:val="36FA5FF6"/>
     <w:multiLevelType w:val="hybridMultilevel"/>
     <w:tmpl w:val="C972B190"/>
@@ -8703,7 +9218,7 @@
       </w:pPr>
     </w:lvl>
   </w:abstractNum>
-  <w:abstractNum w:abstractNumId="9" w15:restartNumberingAfterBreak="0">
+  <w:abstractNum w:abstractNumId="10" w15:restartNumberingAfterBreak="0">
     <w:nsid w:val="51B83D1E"/>
     <w:multiLevelType w:val="multilevel"/>
     <w:tmpl w:val="A28A16F0"/>
@@ -8816,7 +9331,7 @@
       </w:rPr>
     </w:lvl>
   </w:abstractNum>
-  <w:abstractNum w:abstractNumId="10" w15:restartNumberingAfterBreak="0">
+  <w:abstractNum w:abstractNumId="11" w15:restartNumberingAfterBreak="0">
     <w:nsid w:val="595144E1"/>
     <w:multiLevelType w:val="hybridMultilevel"/>
     <w:tmpl w:val="6E4E33AA"/>
@@ -8905,7 +9420,7 @@
       </w:pPr>
     </w:lvl>
   </w:abstractNum>
-  <w:abstractNum w:abstractNumId="11" w15:restartNumberingAfterBreak="0">
+  <w:abstractNum w:abstractNumId="12" w15:restartNumberingAfterBreak="0">
     <w:nsid w:val="5A9F4339"/>
     <w:multiLevelType w:val="multilevel"/>
     <w:tmpl w:val="5BCC1B56"/>
@@ -9026,7 +9541,7 @@
       </w:rPr>
     </w:lvl>
   </w:abstractNum>
-  <w:abstractNum w:abstractNumId="12" w15:restartNumberingAfterBreak="0">
+  <w:abstractNum w:abstractNumId="13" w15:restartNumberingAfterBreak="0">
     <w:nsid w:val="681418D3"/>
     <w:multiLevelType w:val="hybridMultilevel"/>
     <w:tmpl w:val="A3E4D85E"/>
@@ -9116,7 +9631,7 @@
     </w:lvl>
   </w:abstractNum>
   <w:num w:numId="1">
-    <w:abstractNumId w:val="11"/>
+    <w:abstractNumId w:val="12"/>
   </w:num>
   <w:num w:numId="2">
     <w:abstractNumId w:val="1"/>
@@ -9125,22 +9640,22 @@
     <w:abstractNumId w:val="6"/>
   </w:num>
   <w:num w:numId="4">
-    <w:abstractNumId w:val="9"/>
+    <w:abstractNumId w:val="10"/>
   </w:num>
   <w:num w:numId="5">
     <w:abstractNumId w:val="3"/>
   </w:num>
   <w:num w:numId="6">
-    <w:abstractNumId w:val="12"/>
+    <w:abstractNumId w:val="13"/>
   </w:num>
   <w:num w:numId="7">
-    <w:abstractNumId w:val="10"/>
+    <w:abstractNumId w:val="11"/>
   </w:num>
   <w:num w:numId="8">
-    <w:abstractNumId w:val="8"/>
+    <w:abstractNumId w:val="9"/>
   </w:num>
   <w:num w:numId="9">
-    <w:abstractNumId w:val="7"/>
+    <w:abstractNumId w:val="8"/>
   </w:num>
   <w:num w:numId="10">
     <w:abstractNumId w:val="5"/>
@@ -9153,6 +9668,9 @@
   </w:num>
   <w:num w:numId="13">
     <w:abstractNumId w:val="2"/>
+  </w:num>
+  <w:num w:numId="14">
+    <w:abstractNumId w:val="7"/>
   </w:num>
 </w:numbering>
 </file>
@@ -10735,7 +11253,7 @@
 </file>
 
 <file path=customXml/itemProps1.xml><?xml version="1.0" encoding="utf-8"?>
-<ds:datastoreItem xmlns:ds="http://schemas.openxmlformats.org/officeDocument/2006/customXml" ds:itemID="{59A5E335-5226-483D-B659-AB5D5C92097A}">
+<ds:datastoreItem xmlns:ds="http://schemas.openxmlformats.org/officeDocument/2006/customXml" ds:itemID="{87E2A8B2-DEBE-4230-8BD9-B8F5510AA5A9}">
   <ds:schemaRefs>
     <ds:schemaRef ds:uri="http://schemas.openxmlformats.org/officeDocument/2006/bibliography"/>
   </ds:schemaRefs>

</xml_diff>